<commit_message>
Update bouton quiter et round texte volume
</commit_message>
<xml_diff>
--- a/But du jeu.docx
+++ b/But du jeu.docx
@@ -2,7 +2,33 @@
 <file path=word/document.xml><?xml version="1.0" encoding="utf-8"?>
 <w:document xmlns:wpc="http://schemas.microsoft.com/office/word/2010/wordprocessingCanvas" xmlns:cx="http://schemas.microsoft.com/office/drawing/2014/chartex" xmlns:cx1="http://schemas.microsoft.com/office/drawing/2015/9/8/chartex" xmlns:cx2="http://schemas.microsoft.com/office/drawing/2015/10/21/chartex" xmlns:cx3="http://schemas.microsoft.com/office/drawing/2016/5/9/chartex" xmlns:cx4="http://schemas.microsoft.com/office/drawing/2016/5/10/chartex" xmlns:cx5="http://schemas.microsoft.com/office/drawing/2016/5/11/chartex" xmlns:cx6="http://schemas.microsoft.com/office/drawing/2016/5/12/chartex" xmlns:cx7="http://schemas.microsoft.com/office/drawing/2016/5/13/chartex" xmlns:cx8="http://schemas.microsoft.com/office/drawing/2016/5/14/chartex" xmlns:mc="http://schemas.openxmlformats.org/markup-compatibility/2006" xmlns:aink="http://schemas.microsoft.com/office/drawing/2016/ink" xmlns:am3d="http://schemas.microsoft.com/office/drawing/2017/model3d" xmlns:o="urn:schemas-microsoft-com:office:office" xmlns:r="http://schemas.openxmlformats.org/officeDocument/2006/relationships" xmlns:m="http://schemas.openxmlformats.org/officeDocument/2006/math" xmlns:v="urn:schemas-microsoft-com:vml" xmlns:wp14="http://schemas.microsoft.com/office/word/2010/wordprocessingDrawing" xmlns:wp="http://schemas.openxmlformats.org/drawingml/2006/wordprocessingDrawing" xmlns:w10="urn:schemas-microsoft-com:office:word" xmlns:w="http://schemas.openxmlformats.org/wordprocessingml/2006/main" xmlns:w14="http://schemas.microsoft.com/office/word/2010/wordml" xmlns:w15="http://schemas.microsoft.com/office/word/2012/wordml" xmlns:w16cex="http://schemas.microsoft.com/office/word/2018/wordml/cex" xmlns:w16cid="http://schemas.microsoft.com/office/word/2016/wordml/cid" xmlns:w16="http://schemas.microsoft.com/office/word/2018/wordml" xmlns:w16sdtdh="http://schemas.microsoft.com/office/word/2020/wordml/sdtdatahash" xmlns:w16se="http://schemas.microsoft.com/office/word/2015/wordml/symex" xmlns:wpg="http://schemas.microsoft.com/office/word/2010/wordprocessingGroup" xmlns:wpi="http://schemas.microsoft.com/office/word/2010/wordprocessingInk" xmlns:wne="http://schemas.microsoft.com/office/word/2006/wordml" xmlns:wps="http://schemas.microsoft.com/office/word/2010/wordprocessingShape" mc:Ignorable="w14 w15 w16se w16cid w16 w16cex w16sdtdh wp14">
   <w:body>
-    <w:p/>
+    <w:p>
+      <w:pPr>
+        <w:rPr>
+          <w:u w:val="single"/>
+        </w:rPr>
+      </w:pPr>
+      <w:r>
+        <w:rPr>
+          <w:u w:val="single"/>
+        </w:rPr>
+        <w:t xml:space="preserve">The tale of </w:t>
+      </w:r>
+      <w:proofErr w:type="spellStart"/>
+      <w:r>
+        <w:rPr>
+          <w:u w:val="single"/>
+        </w:rPr>
+        <w:t>Emmal</w:t>
+      </w:r>
+      <w:proofErr w:type="spellEnd"/>
+      <w:r>
+        <w:rPr>
+          <w:u w:val="single"/>
+        </w:rPr>
+        <w:t xml:space="preserve"> </w:t>
+      </w:r>
+    </w:p>
     <w:p>
       <w:r>
         <w:rPr>
@@ -65,7 +91,13 @@
         <w:t>Centaure : Terre</w:t>
       </w:r>
     </w:p>
-    <w:p/>
+    <w:p>
+      <w:pPr>
+        <w:rPr>
+          <w:u w:val="single"/>
+        </w:rPr>
+      </w:pPr>
+    </w:p>
     <w:p>
       <w:pPr>
         <w:rPr>
@@ -145,7 +177,661 @@
     </w:p>
     <w:p>
       <w:pPr>
-        <w:ind w:left="705"/>
+        <w:rPr>
+          <w:u w:val="single"/>
+        </w:rPr>
+      </w:pPr>
+    </w:p>
+    <w:p>
+      <w:pPr>
+        <w:rPr>
+          <w:u w:val="single"/>
+        </w:rPr>
+      </w:pPr>
+      <w:r>
+        <w:rPr>
+          <w:u w:val="single"/>
+        </w:rPr>
+        <w:t xml:space="preserve">Personnage : </w:t>
+      </w:r>
+    </w:p>
+    <w:p>
+      <w:pPr>
+        <w:pStyle w:val="Paragraphedeliste"/>
+        <w:numPr>
+          <w:ilvl w:val="0"/>
+          <w:numId w:val="1"/>
+        </w:numPr>
+        <w:rPr>
+          <w:u w:val="single"/>
+        </w:rPr>
+      </w:pPr>
+      <w:r>
+        <w:rPr>
+          <w:u w:val="single"/>
+        </w:rPr>
+        <w:t>Mascotte qui nous suit tout au long du jeu</w:t>
+      </w:r>
+    </w:p>
+    <w:p>
+      <w:pPr>
+        <w:rPr>
+          <w:u w:val="single"/>
+        </w:rPr>
+      </w:pPr>
+      <w:proofErr w:type="spellStart"/>
+      <w:r>
+        <w:rPr>
+          <w:u w:val="single"/>
+        </w:rPr>
+        <w:t>Spawn</w:t>
+      </w:r>
+      <w:proofErr w:type="spellEnd"/>
+      <w:r>
+        <w:rPr>
+          <w:u w:val="single"/>
+        </w:rPr>
+        <w:t xml:space="preserve"> : </w:t>
+      </w:r>
+    </w:p>
+    <w:p>
+      <w:pPr>
+        <w:pStyle w:val="Paragraphedeliste"/>
+        <w:numPr>
+          <w:ilvl w:val="0"/>
+          <w:numId w:val="1"/>
+        </w:numPr>
+      </w:pPr>
+      <w:r>
+        <w:t xml:space="preserve">Parler au </w:t>
+      </w:r>
+      <w:proofErr w:type="spellStart"/>
+      <w:r>
+        <w:t>pnj</w:t>
+      </w:r>
+      <w:proofErr w:type="spellEnd"/>
+      <w:r>
+        <w:t xml:space="preserve">, au panneau, Allez sur un banc </w:t>
+      </w:r>
+    </w:p>
+    <w:p>
+      <w:pPr>
+        <w:pStyle w:val="Paragraphedeliste"/>
+        <w:numPr>
+          <w:ilvl w:val="0"/>
+          <w:numId w:val="1"/>
+        </w:numPr>
+      </w:pPr>
+      <w:r>
+        <w:t>Permet d’</w:t>
+      </w:r>
+      <w:proofErr w:type="spellStart"/>
+      <w:r>
+        <w:t>acceder</w:t>
+      </w:r>
+      <w:proofErr w:type="spellEnd"/>
+      <w:r>
+        <w:t xml:space="preserve"> a la Grotte</w:t>
+      </w:r>
+    </w:p>
+    <w:p>
+      <w:pPr>
+        <w:pStyle w:val="Paragraphedeliste"/>
+        <w:numPr>
+          <w:ilvl w:val="0"/>
+          <w:numId w:val="1"/>
+        </w:numPr>
+      </w:pPr>
+      <w:r>
+        <w:t xml:space="preserve">Point de </w:t>
+      </w:r>
+      <w:proofErr w:type="spellStart"/>
+      <w:r>
+        <w:t>Spawn</w:t>
+      </w:r>
+      <w:proofErr w:type="spellEnd"/>
+    </w:p>
+    <w:p>
+      <w:pPr>
+        <w:rPr>
+          <w:u w:val="single"/>
+        </w:rPr>
+      </w:pPr>
+      <w:r>
+        <w:rPr>
+          <w:u w:val="single"/>
+        </w:rPr>
+        <w:t xml:space="preserve">Grotte : </w:t>
+      </w:r>
+    </w:p>
+    <w:p>
+      <w:pPr>
+        <w:pStyle w:val="Paragraphedeliste"/>
+        <w:numPr>
+          <w:ilvl w:val="0"/>
+          <w:numId w:val="1"/>
+        </w:numPr>
+      </w:pPr>
+      <w:r>
+        <w:t xml:space="preserve">Arme dans le coffre, système de </w:t>
+      </w:r>
+      <w:proofErr w:type="spellStart"/>
+      <w:r>
+        <w:t>fight</w:t>
+      </w:r>
+      <w:proofErr w:type="spellEnd"/>
+      <w:r>
+        <w:t>, Panneau,</w:t>
+      </w:r>
+    </w:p>
+    <w:p>
+      <w:pPr>
+        <w:pStyle w:val="Paragraphedeliste"/>
+        <w:numPr>
+          <w:ilvl w:val="0"/>
+          <w:numId w:val="1"/>
+        </w:numPr>
+      </w:pPr>
+      <w:r>
+        <w:t>1 seul combat -&gt; nous donne la clé de la porte</w:t>
+      </w:r>
+    </w:p>
+    <w:p>
+      <w:pPr>
+        <w:pStyle w:val="Paragraphedeliste"/>
+        <w:numPr>
+          <w:ilvl w:val="0"/>
+          <w:numId w:val="1"/>
+        </w:numPr>
+      </w:pPr>
+      <w:r>
+        <w:t>1 Enigme (torche) Ouvre le pond</w:t>
+      </w:r>
+    </w:p>
+    <w:p>
+      <w:pPr>
+        <w:pStyle w:val="Paragraphedeliste"/>
+        <w:numPr>
+          <w:ilvl w:val="0"/>
+          <w:numId w:val="1"/>
+        </w:numPr>
+      </w:pPr>
+      <w:r>
+        <w:t xml:space="preserve">Point de </w:t>
+      </w:r>
+      <w:proofErr w:type="spellStart"/>
+      <w:r>
+        <w:t>Spawn</w:t>
+      </w:r>
+      <w:proofErr w:type="spellEnd"/>
+    </w:p>
+    <w:p>
+      <w:pPr>
+        <w:pStyle w:val="Paragraphedeliste"/>
+        <w:ind w:left="1065"/>
+      </w:pPr>
+    </w:p>
+    <w:p>
+      <w:pPr>
+        <w:rPr>
+          <w:u w:val="single"/>
+        </w:rPr>
+      </w:pPr>
+    </w:p>
+    <w:p>
+      <w:pPr>
+        <w:rPr>
+          <w:u w:val="single"/>
+        </w:rPr>
+      </w:pPr>
+      <w:r>
+        <w:rPr>
+          <w:u w:val="single"/>
+        </w:rPr>
+        <w:t>Village d’</w:t>
+      </w:r>
+      <w:proofErr w:type="spellStart"/>
+      <w:r>
+        <w:rPr>
+          <w:u w:val="single"/>
+        </w:rPr>
+        <w:t>Emmal</w:t>
+      </w:r>
+      <w:proofErr w:type="spellEnd"/>
+      <w:r>
+        <w:rPr>
+          <w:u w:val="single"/>
+        </w:rPr>
+        <w:t xml:space="preserve"> : </w:t>
+      </w:r>
+    </w:p>
+    <w:p>
+      <w:pPr>
+        <w:pStyle w:val="Paragraphedeliste"/>
+        <w:numPr>
+          <w:ilvl w:val="0"/>
+          <w:numId w:val="1"/>
+        </w:numPr>
+      </w:pPr>
+      <w:proofErr w:type="spellStart"/>
+      <w:r>
+        <w:t>Acces</w:t>
+      </w:r>
+      <w:proofErr w:type="spellEnd"/>
+      <w:r>
+        <w:t xml:space="preserve"> maison, </w:t>
+      </w:r>
+    </w:p>
+    <w:p>
+      <w:pPr>
+        <w:pStyle w:val="Paragraphedeliste"/>
+        <w:numPr>
+          <w:ilvl w:val="0"/>
+          <w:numId w:val="1"/>
+        </w:numPr>
+      </w:pPr>
+      <w:r>
+        <w:t>Permet d’</w:t>
+      </w:r>
+      <w:proofErr w:type="spellStart"/>
+      <w:r>
+        <w:t>acceder</w:t>
+      </w:r>
+      <w:proofErr w:type="spellEnd"/>
+      <w:r>
+        <w:t xml:space="preserve"> a une plaine, </w:t>
+      </w:r>
+      <w:proofErr w:type="gramStart"/>
+      <w:r>
+        <w:t xml:space="preserve">une </w:t>
+      </w:r>
+      <w:proofErr w:type="spellStart"/>
+      <w:r>
+        <w:t>foret</w:t>
+      </w:r>
+      <w:proofErr w:type="spellEnd"/>
+      <w:proofErr w:type="gramEnd"/>
+      <w:r>
+        <w:t xml:space="preserve">, une plage, </w:t>
+      </w:r>
+      <w:r>
+        <w:t>Une montagne</w:t>
+      </w:r>
+    </w:p>
+    <w:p>
+      <w:pPr>
+        <w:pStyle w:val="Paragraphedeliste"/>
+        <w:numPr>
+          <w:ilvl w:val="0"/>
+          <w:numId w:val="1"/>
+        </w:numPr>
+      </w:pPr>
+      <w:r>
+        <w:t xml:space="preserve">Parlez aux </w:t>
+      </w:r>
+      <w:proofErr w:type="spellStart"/>
+      <w:r>
+        <w:t>pnj</w:t>
+      </w:r>
+      <w:proofErr w:type="spellEnd"/>
+    </w:p>
+    <w:p>
+      <w:pPr>
+        <w:pStyle w:val="Paragraphedeliste"/>
+        <w:numPr>
+          <w:ilvl w:val="0"/>
+          <w:numId w:val="1"/>
+        </w:numPr>
+      </w:pPr>
+      <w:r>
+        <w:t>Coffres</w:t>
+      </w:r>
+    </w:p>
+    <w:p>
+      <w:pPr>
+        <w:pStyle w:val="Paragraphedeliste"/>
+        <w:numPr>
+          <w:ilvl w:val="0"/>
+          <w:numId w:val="1"/>
+        </w:numPr>
+      </w:pPr>
+      <w:r>
+        <w:t>Puit (</w:t>
+      </w:r>
+      <w:proofErr w:type="spellStart"/>
+      <w:r>
+        <w:t>quete</w:t>
+      </w:r>
+      <w:proofErr w:type="spellEnd"/>
+      <w:r>
+        <w:t xml:space="preserve"> </w:t>
+      </w:r>
+      <w:proofErr w:type="spellStart"/>
+      <w:r>
+        <w:t>secrete</w:t>
+      </w:r>
+      <w:proofErr w:type="spellEnd"/>
+      <w:r>
+        <w:t>)</w:t>
+      </w:r>
+    </w:p>
+    <w:p>
+      <w:pPr>
+        <w:pStyle w:val="Paragraphedeliste"/>
+        <w:numPr>
+          <w:ilvl w:val="0"/>
+          <w:numId w:val="1"/>
+        </w:numPr>
+      </w:pPr>
+      <w:r>
+        <w:t>Forgeron, infirmerie</w:t>
+      </w:r>
+      <w:r>
+        <w:t>, Library</w:t>
+      </w:r>
+    </w:p>
+    <w:p>
+      <w:pPr>
+        <w:pStyle w:val="Paragraphedeliste"/>
+        <w:numPr>
+          <w:ilvl w:val="0"/>
+          <w:numId w:val="1"/>
+        </w:numPr>
+      </w:pPr>
+      <w:r>
+        <w:t xml:space="preserve">Point de </w:t>
+      </w:r>
+      <w:proofErr w:type="spellStart"/>
+      <w:r>
+        <w:t>Spawn</w:t>
+      </w:r>
+      <w:proofErr w:type="spellEnd"/>
+    </w:p>
+    <w:p>
+      <w:pPr>
+        <w:pStyle w:val="Paragraphedeliste"/>
+        <w:ind w:left="1065"/>
+      </w:pPr>
+    </w:p>
+    <w:p>
+      <w:pPr>
+        <w:rPr>
+          <w:u w:val="single"/>
+        </w:rPr>
+      </w:pPr>
+      <w:r>
+        <w:rPr>
+          <w:u w:val="single"/>
+        </w:rPr>
+        <w:t xml:space="preserve">Plaine : </w:t>
+      </w:r>
+    </w:p>
+    <w:p>
+      <w:pPr>
+        <w:pStyle w:val="Paragraphedeliste"/>
+        <w:numPr>
+          <w:ilvl w:val="0"/>
+          <w:numId w:val="1"/>
+        </w:numPr>
+      </w:pPr>
+      <w:r>
+        <w:t xml:space="preserve">Mob </w:t>
+      </w:r>
+      <w:r>
+        <w:t xml:space="preserve">-&gt; </w:t>
+      </w:r>
+      <w:proofErr w:type="spellStart"/>
+      <w:r>
+        <w:t>loot</w:t>
+      </w:r>
+      <w:proofErr w:type="spellEnd"/>
+    </w:p>
+    <w:p>
+      <w:pPr>
+        <w:pStyle w:val="Paragraphedeliste"/>
+        <w:numPr>
+          <w:ilvl w:val="0"/>
+          <w:numId w:val="1"/>
+        </w:numPr>
+      </w:pPr>
+      <w:r>
+        <w:t>Pelle -&gt; creuser une zone</w:t>
+      </w:r>
+    </w:p>
+    <w:p>
+      <w:pPr>
+        <w:pStyle w:val="Paragraphedeliste"/>
+        <w:numPr>
+          <w:ilvl w:val="0"/>
+          <w:numId w:val="1"/>
+        </w:numPr>
+      </w:pPr>
+      <w:r>
+        <w:t xml:space="preserve">Clé pour ouvrir une </w:t>
+      </w:r>
+      <w:r>
+        <w:t>barrière</w:t>
+      </w:r>
+    </w:p>
+    <w:p>
+      <w:pPr>
+        <w:pStyle w:val="Paragraphedeliste"/>
+        <w:numPr>
+          <w:ilvl w:val="0"/>
+          <w:numId w:val="1"/>
+        </w:numPr>
+      </w:pPr>
+      <w:r>
+        <w:t>Déplacer un caillou pour libérer une zone</w:t>
+      </w:r>
+    </w:p>
+    <w:p>
+      <w:pPr>
+        <w:pStyle w:val="Paragraphedeliste"/>
+        <w:numPr>
+          <w:ilvl w:val="0"/>
+          <w:numId w:val="1"/>
+        </w:numPr>
+      </w:pPr>
+      <w:r>
+        <w:t xml:space="preserve">Point de </w:t>
+      </w:r>
+      <w:proofErr w:type="spellStart"/>
+      <w:r>
+        <w:t>Spawn</w:t>
+      </w:r>
+      <w:proofErr w:type="spellEnd"/>
+    </w:p>
+    <w:p>
+      <w:pPr>
+        <w:rPr>
+          <w:u w:val="single"/>
+        </w:rPr>
+      </w:pPr>
+      <w:r>
+        <w:rPr>
+          <w:u w:val="single"/>
+        </w:rPr>
+        <w:t>Une forêt</w:t>
+      </w:r>
+      <w:r>
+        <w:rPr>
+          <w:u w:val="single"/>
+        </w:rPr>
+        <w:t xml:space="preserve"> : </w:t>
+      </w:r>
+    </w:p>
+    <w:p>
+      <w:pPr>
+        <w:pStyle w:val="Paragraphedeliste"/>
+        <w:numPr>
+          <w:ilvl w:val="0"/>
+          <w:numId w:val="1"/>
+        </w:numPr>
+      </w:pPr>
+      <w:r>
+        <w:t xml:space="preserve">Rechercher un scarabée sacré </w:t>
+      </w:r>
+    </w:p>
+    <w:p>
+      <w:pPr>
+        <w:pStyle w:val="Paragraphedeliste"/>
+        <w:numPr>
+          <w:ilvl w:val="0"/>
+          <w:numId w:val="1"/>
+        </w:numPr>
+      </w:pPr>
+      <w:r>
+        <w:t xml:space="preserve">Briquet mettre le feu </w:t>
+      </w:r>
+      <w:proofErr w:type="spellStart"/>
+      <w:r>
+        <w:t>a</w:t>
+      </w:r>
+      <w:proofErr w:type="spellEnd"/>
+      <w:r>
+        <w:t xml:space="preserve"> certains arbres</w:t>
+      </w:r>
+    </w:p>
+    <w:p>
+      <w:pPr>
+        <w:pStyle w:val="Paragraphedeliste"/>
+        <w:numPr>
+          <w:ilvl w:val="0"/>
+          <w:numId w:val="1"/>
+        </w:numPr>
+      </w:pPr>
+      <w:r>
+        <w:t>Combat</w:t>
+      </w:r>
+    </w:p>
+    <w:p>
+      <w:pPr>
+        <w:pStyle w:val="Paragraphedeliste"/>
+        <w:numPr>
+          <w:ilvl w:val="0"/>
+          <w:numId w:val="1"/>
+        </w:numPr>
+      </w:pPr>
+      <w:r>
+        <w:t xml:space="preserve">Point de </w:t>
+      </w:r>
+      <w:proofErr w:type="spellStart"/>
+      <w:r>
+        <w:t>Spawn</w:t>
+      </w:r>
+      <w:proofErr w:type="spellEnd"/>
+    </w:p>
+    <w:p>
+      <w:pPr>
+        <w:rPr>
+          <w:u w:val="single"/>
+        </w:rPr>
+      </w:pPr>
+      <w:r>
+        <w:rPr>
+          <w:u w:val="single"/>
+        </w:rPr>
+        <w:t xml:space="preserve">Une montagne : </w:t>
+      </w:r>
+    </w:p>
+    <w:p>
+      <w:pPr>
+        <w:pStyle w:val="Paragraphedeliste"/>
+        <w:numPr>
+          <w:ilvl w:val="0"/>
+          <w:numId w:val="1"/>
+        </w:numPr>
+      </w:pPr>
+      <w:r>
+        <w:t xml:space="preserve">Un caillou pour </w:t>
+      </w:r>
+      <w:proofErr w:type="spellStart"/>
+      <w:r>
+        <w:t>libérér</w:t>
+      </w:r>
+      <w:proofErr w:type="spellEnd"/>
+      <w:r>
+        <w:t xml:space="preserve"> une zone</w:t>
+      </w:r>
+    </w:p>
+    <w:p>
+      <w:pPr>
+        <w:pStyle w:val="Paragraphedeliste"/>
+        <w:numPr>
+          <w:ilvl w:val="0"/>
+          <w:numId w:val="1"/>
+        </w:numPr>
+      </w:pPr>
+      <w:r>
+        <w:t>Barre de froid</w:t>
+      </w:r>
+    </w:p>
+    <w:p>
+      <w:pPr>
+        <w:pStyle w:val="Paragraphedeliste"/>
+        <w:numPr>
+          <w:ilvl w:val="0"/>
+          <w:numId w:val="1"/>
+        </w:numPr>
+      </w:pPr>
+      <w:r>
+        <w:t xml:space="preserve">Torche a </w:t>
+      </w:r>
+      <w:proofErr w:type="spellStart"/>
+      <w:r>
+        <w:t>alumé</w:t>
+      </w:r>
+      <w:proofErr w:type="spellEnd"/>
+      <w:r>
+        <w:t xml:space="preserve"> avec le briquet</w:t>
+      </w:r>
+    </w:p>
+    <w:p>
+      <w:pPr>
+        <w:pStyle w:val="Paragraphedeliste"/>
+        <w:numPr>
+          <w:ilvl w:val="0"/>
+          <w:numId w:val="1"/>
+        </w:numPr>
+      </w:pPr>
+      <w:r>
+        <w:t>Coffre dans certaines zones,</w:t>
+      </w:r>
+    </w:p>
+    <w:p>
+      <w:pPr>
+        <w:pStyle w:val="Paragraphedeliste"/>
+        <w:numPr>
+          <w:ilvl w:val="0"/>
+          <w:numId w:val="1"/>
+        </w:numPr>
+      </w:pPr>
+      <w:r>
+        <w:t>Combat</w:t>
+      </w:r>
+    </w:p>
+    <w:p>
+      <w:pPr>
+        <w:pStyle w:val="Paragraphedeliste"/>
+        <w:numPr>
+          <w:ilvl w:val="0"/>
+          <w:numId w:val="1"/>
+        </w:numPr>
+      </w:pPr>
+      <w:r>
+        <w:t xml:space="preserve">Point de </w:t>
+      </w:r>
+      <w:proofErr w:type="spellStart"/>
+      <w:r>
+        <w:t>spawn</w:t>
+      </w:r>
+      <w:proofErr w:type="spellEnd"/>
+    </w:p>
+    <w:p>
+      <w:pPr>
+        <w:pStyle w:val="Paragraphedeliste"/>
+        <w:ind w:left="1065"/>
       </w:pPr>
     </w:p>
     <w:sectPr>
@@ -272,7 +958,7 @@
       </w:rPr>
     </w:lvl>
   </w:abstractNum>
-  <w:num w:numId="1">
+  <w:num w:numId="1" w16cid:durableId="502821014">
     <w:abstractNumId w:val="0"/>
   </w:num>
 </w:numbering>

</xml_diff>